<commit_message>
- Added relationship id in filter related doctors.
</commit_message>
<xml_diff>
--- a/002 - DOCUMENT/API Documentation/Olives/Relationship/api_endpoints_relationship.docx
+++ b/002 - DOCUMENT/API Documentation/Olives/Relationship/api_endpoints_relationship.docx
@@ -3573,16 +3573,14 @@
                 <w:color w:val="000000"/>
                 <w:sz w:val="19"/>
                 <w:szCs w:val="19"/>
-                <w:highlight w:val="white"/>
-              </w:rPr>
-            </w:pPr>
-            <w:r>
-              <w:rPr>
-                <w:rFonts w:ascii="Consolas" w:hAnsi="Consolas" w:cs="Consolas"/>
-                <w:color w:val="000000"/>
-                <w:sz w:val="19"/>
-                <w:szCs w:val="19"/>
-                <w:highlight w:val="white"/>
+              </w:rPr>
+            </w:pPr>
+            <w:r>
+              <w:rPr>
+                <w:rFonts w:ascii="Consolas" w:hAnsi="Consolas" w:cs="Consolas"/>
+                <w:color w:val="000000"/>
+                <w:sz w:val="19"/>
+                <w:szCs w:val="19"/>
               </w:rPr>
               <w:t>{</w:t>
             </w:r>
@@ -3597,16 +3595,14 @@
                 <w:color w:val="000000"/>
                 <w:sz w:val="19"/>
                 <w:szCs w:val="19"/>
-                <w:highlight w:val="white"/>
-              </w:rPr>
-            </w:pPr>
-            <w:r>
-              <w:rPr>
-                <w:rFonts w:ascii="Consolas" w:hAnsi="Consolas" w:cs="Consolas"/>
-                <w:color w:val="000000"/>
-                <w:sz w:val="19"/>
-                <w:szCs w:val="19"/>
-                <w:highlight w:val="white"/>
+              </w:rPr>
+            </w:pPr>
+            <w:r>
+              <w:rPr>
+                <w:rFonts w:ascii="Consolas" w:hAnsi="Consolas" w:cs="Consolas"/>
+                <w:color w:val="000000"/>
+                <w:sz w:val="19"/>
+                <w:szCs w:val="19"/>
               </w:rPr>
               <w:t xml:space="preserve">  </w:t>
             </w:r>
@@ -3616,7 +3612,6 @@
                 <w:color w:val="2E75B6"/>
                 <w:sz w:val="19"/>
                 <w:szCs w:val="19"/>
-                <w:highlight w:val="white"/>
               </w:rPr>
               <w:t>"Relationships"</w:t>
             </w:r>
@@ -3626,7 +3621,6 @@
                 <w:color w:val="000000"/>
                 <w:sz w:val="19"/>
                 <w:szCs w:val="19"/>
-                <w:highlight w:val="white"/>
               </w:rPr>
               <w:t>: [</w:t>
             </w:r>
@@ -3641,16 +3635,14 @@
                 <w:color w:val="000000"/>
                 <w:sz w:val="19"/>
                 <w:szCs w:val="19"/>
-                <w:highlight w:val="white"/>
-              </w:rPr>
-            </w:pPr>
-            <w:r>
-              <w:rPr>
-                <w:rFonts w:ascii="Consolas" w:hAnsi="Consolas" w:cs="Consolas"/>
-                <w:color w:val="000000"/>
-                <w:sz w:val="19"/>
-                <w:szCs w:val="19"/>
-                <w:highlight w:val="white"/>
+              </w:rPr>
+            </w:pPr>
+            <w:r>
+              <w:rPr>
+                <w:rFonts w:ascii="Consolas" w:hAnsi="Consolas" w:cs="Consolas"/>
+                <w:color w:val="000000"/>
+                <w:sz w:val="19"/>
+                <w:szCs w:val="19"/>
               </w:rPr>
               <w:t xml:space="preserve">    {</w:t>
             </w:r>
@@ -3665,16 +3657,14 @@
                 <w:color w:val="000000"/>
                 <w:sz w:val="19"/>
                 <w:szCs w:val="19"/>
-                <w:highlight w:val="white"/>
-              </w:rPr>
-            </w:pPr>
-            <w:r>
-              <w:rPr>
-                <w:rFonts w:ascii="Consolas" w:hAnsi="Consolas" w:cs="Consolas"/>
-                <w:color w:val="000000"/>
-                <w:sz w:val="19"/>
-                <w:szCs w:val="19"/>
-                <w:highlight w:val="white"/>
+              </w:rPr>
+            </w:pPr>
+            <w:r>
+              <w:rPr>
+                <w:rFonts w:ascii="Consolas" w:hAnsi="Consolas" w:cs="Consolas"/>
+                <w:color w:val="000000"/>
+                <w:sz w:val="19"/>
+                <w:szCs w:val="19"/>
               </w:rPr>
               <w:t xml:space="preserve">      </w:t>
             </w:r>
@@ -3684,19 +3674,17 @@
                 <w:color w:val="2E75B6"/>
                 <w:sz w:val="19"/>
                 <w:szCs w:val="19"/>
-                <w:highlight w:val="white"/>
-              </w:rPr>
-              <w:t>"Doctor"</w:t>
-            </w:r>
-            <w:r>
-              <w:rPr>
-                <w:rFonts w:ascii="Consolas" w:hAnsi="Consolas" w:cs="Consolas"/>
-                <w:color w:val="000000"/>
-                <w:sz w:val="19"/>
-                <w:szCs w:val="19"/>
-                <w:highlight w:val="white"/>
-              </w:rPr>
-              <w:t>: {</w:t>
+              </w:rPr>
+              <w:t>"Relation"</w:t>
+            </w:r>
+            <w:r>
+              <w:rPr>
+                <w:rFonts w:ascii="Consolas" w:hAnsi="Consolas" w:cs="Consolas"/>
+                <w:color w:val="000000"/>
+                <w:sz w:val="19"/>
+                <w:szCs w:val="19"/>
+              </w:rPr>
+              <w:t>: 0,</w:t>
             </w:r>
           </w:p>
           <w:p>
@@ -3709,18 +3697,16 @@
                 <w:color w:val="000000"/>
                 <w:sz w:val="19"/>
                 <w:szCs w:val="19"/>
-                <w:highlight w:val="white"/>
-              </w:rPr>
-            </w:pPr>
-            <w:r>
-              <w:rPr>
-                <w:rFonts w:ascii="Consolas" w:hAnsi="Consolas" w:cs="Consolas"/>
-                <w:color w:val="000000"/>
-                <w:sz w:val="19"/>
-                <w:szCs w:val="19"/>
-                <w:highlight w:val="white"/>
-              </w:rPr>
-              <w:t xml:space="preserve">        </w:t>
+              </w:rPr>
+            </w:pPr>
+            <w:r>
+              <w:rPr>
+                <w:rFonts w:ascii="Consolas" w:hAnsi="Consolas" w:cs="Consolas"/>
+                <w:color w:val="000000"/>
+                <w:sz w:val="19"/>
+                <w:szCs w:val="19"/>
+              </w:rPr>
+              <w:t xml:space="preserve">      </w:t>
             </w:r>
             <w:r>
               <w:rPr>
@@ -3728,19 +3714,17 @@
                 <w:color w:val="2E75B6"/>
                 <w:sz w:val="19"/>
                 <w:szCs w:val="19"/>
-                <w:highlight w:val="white"/>
-              </w:rPr>
-              <w:t>"Id"</w:t>
-            </w:r>
-            <w:r>
-              <w:rPr>
-                <w:rFonts w:ascii="Consolas" w:hAnsi="Consolas" w:cs="Consolas"/>
-                <w:color w:val="000000"/>
-                <w:sz w:val="19"/>
-                <w:szCs w:val="19"/>
-                <w:highlight w:val="white"/>
-              </w:rPr>
-              <w:t>: 0,</w:t>
+              </w:rPr>
+              <w:t>"Doctor"</w:t>
+            </w:r>
+            <w:r>
+              <w:rPr>
+                <w:rFonts w:ascii="Consolas" w:hAnsi="Consolas" w:cs="Consolas"/>
+                <w:color w:val="000000"/>
+                <w:sz w:val="19"/>
+                <w:szCs w:val="19"/>
+              </w:rPr>
+              <w:t>: {</w:t>
             </w:r>
           </w:p>
           <w:p>
@@ -3753,16 +3737,14 @@
                 <w:color w:val="000000"/>
                 <w:sz w:val="19"/>
                 <w:szCs w:val="19"/>
-                <w:highlight w:val="white"/>
-              </w:rPr>
-            </w:pPr>
-            <w:r>
-              <w:rPr>
-                <w:rFonts w:ascii="Consolas" w:hAnsi="Consolas" w:cs="Consolas"/>
-                <w:color w:val="000000"/>
-                <w:sz w:val="19"/>
-                <w:szCs w:val="19"/>
-                <w:highlight w:val="white"/>
+              </w:rPr>
+            </w:pPr>
+            <w:r>
+              <w:rPr>
+                <w:rFonts w:ascii="Consolas" w:hAnsi="Consolas" w:cs="Consolas"/>
+                <w:color w:val="000000"/>
+                <w:sz w:val="19"/>
+                <w:szCs w:val="19"/>
               </w:rPr>
               <w:t xml:space="preserve">        </w:t>
             </w:r>
@@ -3772,39 +3754,17 @@
                 <w:color w:val="2E75B6"/>
                 <w:sz w:val="19"/>
                 <w:szCs w:val="19"/>
-                <w:highlight w:val="white"/>
-              </w:rPr>
-              <w:t>"FirstName"</w:t>
-            </w:r>
-            <w:r>
-              <w:rPr>
-                <w:rFonts w:ascii="Consolas" w:hAnsi="Consolas" w:cs="Consolas"/>
-                <w:color w:val="000000"/>
-                <w:sz w:val="19"/>
-                <w:szCs w:val="19"/>
-                <w:highlight w:val="white"/>
-              </w:rPr>
-              <w:t xml:space="preserve">: </w:t>
-            </w:r>
-            <w:r>
-              <w:rPr>
-                <w:rFonts w:ascii="Consolas" w:hAnsi="Consolas" w:cs="Consolas"/>
-                <w:color w:val="A31515"/>
-                <w:sz w:val="19"/>
-                <w:szCs w:val="19"/>
-                <w:highlight w:val="white"/>
-              </w:rPr>
-              <w:t>""</w:t>
-            </w:r>
-            <w:r>
-              <w:rPr>
-                <w:rFonts w:ascii="Consolas" w:hAnsi="Consolas" w:cs="Consolas"/>
-                <w:color w:val="000000"/>
-                <w:sz w:val="19"/>
-                <w:szCs w:val="19"/>
-                <w:highlight w:val="white"/>
-              </w:rPr>
-              <w:t>,</w:t>
+              </w:rPr>
+              <w:t>"Id"</w:t>
+            </w:r>
+            <w:r>
+              <w:rPr>
+                <w:rFonts w:ascii="Consolas" w:hAnsi="Consolas" w:cs="Consolas"/>
+                <w:color w:val="000000"/>
+                <w:sz w:val="19"/>
+                <w:szCs w:val="19"/>
+              </w:rPr>
+              <w:t>: 0,</w:t>
             </w:r>
           </w:p>
           <w:p>
@@ -3817,16 +3777,14 @@
                 <w:color w:val="000000"/>
                 <w:sz w:val="19"/>
                 <w:szCs w:val="19"/>
-                <w:highlight w:val="white"/>
-              </w:rPr>
-            </w:pPr>
-            <w:r>
-              <w:rPr>
-                <w:rFonts w:ascii="Consolas" w:hAnsi="Consolas" w:cs="Consolas"/>
-                <w:color w:val="000000"/>
-                <w:sz w:val="19"/>
-                <w:szCs w:val="19"/>
-                <w:highlight w:val="white"/>
+              </w:rPr>
+            </w:pPr>
+            <w:r>
+              <w:rPr>
+                <w:rFonts w:ascii="Consolas" w:hAnsi="Consolas" w:cs="Consolas"/>
+                <w:color w:val="000000"/>
+                <w:sz w:val="19"/>
+                <w:szCs w:val="19"/>
               </w:rPr>
               <w:t xml:space="preserve">        </w:t>
             </w:r>
@@ -3836,17 +3794,15 @@
                 <w:color w:val="2E75B6"/>
                 <w:sz w:val="19"/>
                 <w:szCs w:val="19"/>
-                <w:highlight w:val="white"/>
-              </w:rPr>
-              <w:t>"LastName"</w:t>
-            </w:r>
-            <w:r>
-              <w:rPr>
-                <w:rFonts w:ascii="Consolas" w:hAnsi="Consolas" w:cs="Consolas"/>
-                <w:color w:val="000000"/>
-                <w:sz w:val="19"/>
-                <w:szCs w:val="19"/>
-                <w:highlight w:val="white"/>
+              </w:rPr>
+              <w:t>"FirstName"</w:t>
+            </w:r>
+            <w:r>
+              <w:rPr>
+                <w:rFonts w:ascii="Consolas" w:hAnsi="Consolas" w:cs="Consolas"/>
+                <w:color w:val="000000"/>
+                <w:sz w:val="19"/>
+                <w:szCs w:val="19"/>
               </w:rPr>
               <w:t xml:space="preserve">: </w:t>
             </w:r>
@@ -3856,7 +3812,6 @@
                 <w:color w:val="A31515"/>
                 <w:sz w:val="19"/>
                 <w:szCs w:val="19"/>
-                <w:highlight w:val="white"/>
               </w:rPr>
               <w:t>""</w:t>
             </w:r>
@@ -3866,7 +3821,6 @@
                 <w:color w:val="000000"/>
                 <w:sz w:val="19"/>
                 <w:szCs w:val="19"/>
-                <w:highlight w:val="white"/>
               </w:rPr>
               <w:t>,</w:t>
             </w:r>
@@ -3881,16 +3835,14 @@
                 <w:color w:val="000000"/>
                 <w:sz w:val="19"/>
                 <w:szCs w:val="19"/>
-                <w:highlight w:val="white"/>
-              </w:rPr>
-            </w:pPr>
-            <w:r>
-              <w:rPr>
-                <w:rFonts w:ascii="Consolas" w:hAnsi="Consolas" w:cs="Consolas"/>
-                <w:color w:val="000000"/>
-                <w:sz w:val="19"/>
-                <w:szCs w:val="19"/>
-                <w:highlight w:val="white"/>
+              </w:rPr>
+            </w:pPr>
+            <w:r>
+              <w:rPr>
+                <w:rFonts w:ascii="Consolas" w:hAnsi="Consolas" w:cs="Consolas"/>
+                <w:color w:val="000000"/>
+                <w:sz w:val="19"/>
+                <w:szCs w:val="19"/>
               </w:rPr>
               <w:t xml:space="preserve">        </w:t>
             </w:r>
@@ -3900,19 +3852,35 @@
                 <w:color w:val="2E75B6"/>
                 <w:sz w:val="19"/>
                 <w:szCs w:val="19"/>
-                <w:highlight w:val="white"/>
-              </w:rPr>
-              <w:t>"Specialty"</w:t>
-            </w:r>
-            <w:r>
-              <w:rPr>
-                <w:rFonts w:ascii="Consolas" w:hAnsi="Consolas" w:cs="Consolas"/>
-                <w:color w:val="000000"/>
-                <w:sz w:val="19"/>
-                <w:szCs w:val="19"/>
-                <w:highlight w:val="white"/>
-              </w:rPr>
-              <w:t>: {</w:t>
+              </w:rPr>
+              <w:t>"LastName"</w:t>
+            </w:r>
+            <w:r>
+              <w:rPr>
+                <w:rFonts w:ascii="Consolas" w:hAnsi="Consolas" w:cs="Consolas"/>
+                <w:color w:val="000000"/>
+                <w:sz w:val="19"/>
+                <w:szCs w:val="19"/>
+              </w:rPr>
+              <w:t xml:space="preserve">: </w:t>
+            </w:r>
+            <w:r>
+              <w:rPr>
+                <w:rFonts w:ascii="Consolas" w:hAnsi="Consolas" w:cs="Consolas"/>
+                <w:color w:val="A31515"/>
+                <w:sz w:val="19"/>
+                <w:szCs w:val="19"/>
+              </w:rPr>
+              <w:t>""</w:t>
+            </w:r>
+            <w:r>
+              <w:rPr>
+                <w:rFonts w:ascii="Consolas" w:hAnsi="Consolas" w:cs="Consolas"/>
+                <w:color w:val="000000"/>
+                <w:sz w:val="19"/>
+                <w:szCs w:val="19"/>
+              </w:rPr>
+              <w:t>,</w:t>
             </w:r>
           </w:p>
           <w:p>
@@ -3925,18 +3893,16 @@
                 <w:color w:val="000000"/>
                 <w:sz w:val="19"/>
                 <w:szCs w:val="19"/>
-                <w:highlight w:val="white"/>
-              </w:rPr>
-            </w:pPr>
-            <w:r>
-              <w:rPr>
-                <w:rFonts w:ascii="Consolas" w:hAnsi="Consolas" w:cs="Consolas"/>
-                <w:color w:val="000000"/>
-                <w:sz w:val="19"/>
-                <w:szCs w:val="19"/>
-                <w:highlight w:val="white"/>
-              </w:rPr>
-              <w:t xml:space="preserve">          </w:t>
+              </w:rPr>
+            </w:pPr>
+            <w:r>
+              <w:rPr>
+                <w:rFonts w:ascii="Consolas" w:hAnsi="Consolas" w:cs="Consolas"/>
+                <w:color w:val="000000"/>
+                <w:sz w:val="19"/>
+                <w:szCs w:val="19"/>
+              </w:rPr>
+              <w:t xml:space="preserve">        </w:t>
             </w:r>
             <w:r>
               <w:rPr>
@@ -3944,19 +3910,17 @@
                 <w:color w:val="2E75B6"/>
                 <w:sz w:val="19"/>
                 <w:szCs w:val="19"/>
-                <w:highlight w:val="white"/>
-              </w:rPr>
-              <w:t>"Id"</w:t>
-            </w:r>
-            <w:r>
-              <w:rPr>
-                <w:rFonts w:ascii="Consolas" w:hAnsi="Consolas" w:cs="Consolas"/>
-                <w:color w:val="000000"/>
-                <w:sz w:val="19"/>
-                <w:szCs w:val="19"/>
-                <w:highlight w:val="white"/>
-              </w:rPr>
-              <w:t>: 0,</w:t>
+              </w:rPr>
+              <w:t>"Specialty"</w:t>
+            </w:r>
+            <w:r>
+              <w:rPr>
+                <w:rFonts w:ascii="Consolas" w:hAnsi="Consolas" w:cs="Consolas"/>
+                <w:color w:val="000000"/>
+                <w:sz w:val="19"/>
+                <w:szCs w:val="19"/>
+              </w:rPr>
+              <w:t>: {</w:t>
             </w:r>
           </w:p>
           <w:p>
@@ -3969,16 +3933,14 @@
                 <w:color w:val="000000"/>
                 <w:sz w:val="19"/>
                 <w:szCs w:val="19"/>
-                <w:highlight w:val="white"/>
-              </w:rPr>
-            </w:pPr>
-            <w:r>
-              <w:rPr>
-                <w:rFonts w:ascii="Consolas" w:hAnsi="Consolas" w:cs="Consolas"/>
-                <w:color w:val="000000"/>
-                <w:sz w:val="19"/>
-                <w:szCs w:val="19"/>
-                <w:highlight w:val="white"/>
+              </w:rPr>
+            </w:pPr>
+            <w:r>
+              <w:rPr>
+                <w:rFonts w:ascii="Consolas" w:hAnsi="Consolas" w:cs="Consolas"/>
+                <w:color w:val="000000"/>
+                <w:sz w:val="19"/>
+                <w:szCs w:val="19"/>
               </w:rPr>
               <w:t xml:space="preserve">          </w:t>
             </w:r>
@@ -3988,29 +3950,17 @@
                 <w:color w:val="2E75B6"/>
                 <w:sz w:val="19"/>
                 <w:szCs w:val="19"/>
-                <w:highlight w:val="white"/>
-              </w:rPr>
-              <w:t>"Name"</w:t>
-            </w:r>
-            <w:r>
-              <w:rPr>
-                <w:rFonts w:ascii="Consolas" w:hAnsi="Consolas" w:cs="Consolas"/>
-                <w:color w:val="000000"/>
-                <w:sz w:val="19"/>
-                <w:szCs w:val="19"/>
-                <w:highlight w:val="white"/>
-              </w:rPr>
-              <w:t xml:space="preserve">: </w:t>
-            </w:r>
-            <w:r>
-              <w:rPr>
-                <w:rFonts w:ascii="Consolas" w:hAnsi="Consolas" w:cs="Consolas"/>
-                <w:color w:val="A31515"/>
-                <w:sz w:val="19"/>
-                <w:szCs w:val="19"/>
-                <w:highlight w:val="white"/>
-              </w:rPr>
-              <w:t>""</w:t>
+              </w:rPr>
+              <w:t>"Id"</w:t>
+            </w:r>
+            <w:r>
+              <w:rPr>
+                <w:rFonts w:ascii="Consolas" w:hAnsi="Consolas" w:cs="Consolas"/>
+                <w:color w:val="000000"/>
+                <w:sz w:val="19"/>
+                <w:szCs w:val="19"/>
+              </w:rPr>
+              <w:t>: 0,</w:t>
             </w:r>
           </w:p>
           <w:p>
@@ -4023,18 +3973,43 @@
                 <w:color w:val="000000"/>
                 <w:sz w:val="19"/>
                 <w:szCs w:val="19"/>
-                <w:highlight w:val="white"/>
-              </w:rPr>
-            </w:pPr>
-            <w:r>
-              <w:rPr>
-                <w:rFonts w:ascii="Consolas" w:hAnsi="Consolas" w:cs="Consolas"/>
-                <w:color w:val="000000"/>
-                <w:sz w:val="19"/>
-                <w:szCs w:val="19"/>
-                <w:highlight w:val="white"/>
-              </w:rPr>
-              <w:t xml:space="preserve">        },</w:t>
+              </w:rPr>
+            </w:pPr>
+            <w:r>
+              <w:rPr>
+                <w:rFonts w:ascii="Consolas" w:hAnsi="Consolas" w:cs="Consolas"/>
+                <w:color w:val="000000"/>
+                <w:sz w:val="19"/>
+                <w:szCs w:val="19"/>
+              </w:rPr>
+              <w:t xml:space="preserve">          </w:t>
+            </w:r>
+            <w:r>
+              <w:rPr>
+                <w:rFonts w:ascii="Consolas" w:hAnsi="Consolas" w:cs="Consolas"/>
+                <w:color w:val="2E75B6"/>
+                <w:sz w:val="19"/>
+                <w:szCs w:val="19"/>
+              </w:rPr>
+              <w:t>"Name"</w:t>
+            </w:r>
+            <w:r>
+              <w:rPr>
+                <w:rFonts w:ascii="Consolas" w:hAnsi="Consolas" w:cs="Consolas"/>
+                <w:color w:val="000000"/>
+                <w:sz w:val="19"/>
+                <w:szCs w:val="19"/>
+              </w:rPr>
+              <w:t xml:space="preserve">: </w:t>
+            </w:r>
+            <w:r>
+              <w:rPr>
+                <w:rFonts w:ascii="Consolas" w:hAnsi="Consolas" w:cs="Consolas"/>
+                <w:color w:val="A31515"/>
+                <w:sz w:val="19"/>
+                <w:szCs w:val="19"/>
+              </w:rPr>
+              <w:t>""</w:t>
             </w:r>
           </w:p>
           <w:p>
@@ -4047,38 +4022,16 @@
                 <w:color w:val="000000"/>
                 <w:sz w:val="19"/>
                 <w:szCs w:val="19"/>
-                <w:highlight w:val="white"/>
-              </w:rPr>
-            </w:pPr>
-            <w:r>
-              <w:rPr>
-                <w:rFonts w:ascii="Consolas" w:hAnsi="Consolas" w:cs="Consolas"/>
-                <w:color w:val="000000"/>
-                <w:sz w:val="19"/>
-                <w:szCs w:val="19"/>
-                <w:highlight w:val="white"/>
-              </w:rPr>
-              <w:t xml:space="preserve">        </w:t>
-            </w:r>
-            <w:r>
-              <w:rPr>
-                <w:rFonts w:ascii="Consolas" w:hAnsi="Consolas" w:cs="Consolas"/>
-                <w:color w:val="2E75B6"/>
-                <w:sz w:val="19"/>
-                <w:szCs w:val="19"/>
-                <w:highlight w:val="white"/>
-              </w:rPr>
-              <w:t>"Rank"</w:t>
-            </w:r>
-            <w:r>
-              <w:rPr>
-                <w:rFonts w:ascii="Consolas" w:hAnsi="Consolas" w:cs="Consolas"/>
-                <w:color w:val="000000"/>
-                <w:sz w:val="19"/>
-                <w:szCs w:val="19"/>
-                <w:highlight w:val="white"/>
-              </w:rPr>
-              <w:t>: 0,</w:t>
+              </w:rPr>
+            </w:pPr>
+            <w:r>
+              <w:rPr>
+                <w:rFonts w:ascii="Consolas" w:hAnsi="Consolas" w:cs="Consolas"/>
+                <w:color w:val="000000"/>
+                <w:sz w:val="19"/>
+                <w:szCs w:val="19"/>
+              </w:rPr>
+              <w:t xml:space="preserve">        },</w:t>
             </w:r>
           </w:p>
           <w:p>
@@ -4091,16 +4044,14 @@
                 <w:color w:val="000000"/>
                 <w:sz w:val="19"/>
                 <w:szCs w:val="19"/>
-                <w:highlight w:val="white"/>
-              </w:rPr>
-            </w:pPr>
-            <w:r>
-              <w:rPr>
-                <w:rFonts w:ascii="Consolas" w:hAnsi="Consolas" w:cs="Consolas"/>
-                <w:color w:val="000000"/>
-                <w:sz w:val="19"/>
-                <w:szCs w:val="19"/>
-                <w:highlight w:val="white"/>
+              </w:rPr>
+            </w:pPr>
+            <w:r>
+              <w:rPr>
+                <w:rFonts w:ascii="Consolas" w:hAnsi="Consolas" w:cs="Consolas"/>
+                <w:color w:val="000000"/>
+                <w:sz w:val="19"/>
+                <w:szCs w:val="19"/>
               </w:rPr>
               <w:t xml:space="preserve">        </w:t>
             </w:r>
@@ -4110,39 +4061,17 @@
                 <w:color w:val="2E75B6"/>
                 <w:sz w:val="19"/>
                 <w:szCs w:val="19"/>
-                <w:highlight w:val="white"/>
-              </w:rPr>
-              <w:t>"Address"</w:t>
-            </w:r>
-            <w:r>
-              <w:rPr>
-                <w:rFonts w:ascii="Consolas" w:hAnsi="Consolas" w:cs="Consolas"/>
-                <w:color w:val="000000"/>
-                <w:sz w:val="19"/>
-                <w:szCs w:val="19"/>
-                <w:highlight w:val="white"/>
-              </w:rPr>
-              <w:t xml:space="preserve">: </w:t>
-            </w:r>
-            <w:r>
-              <w:rPr>
-                <w:rFonts w:ascii="Consolas" w:hAnsi="Consolas" w:cs="Consolas"/>
-                <w:color w:val="A31515"/>
-                <w:sz w:val="19"/>
-                <w:szCs w:val="19"/>
-                <w:highlight w:val="white"/>
-              </w:rPr>
-              <w:t>""</w:t>
-            </w:r>
-            <w:r>
-              <w:rPr>
-                <w:rFonts w:ascii="Consolas" w:hAnsi="Consolas" w:cs="Consolas"/>
-                <w:color w:val="000000"/>
-                <w:sz w:val="19"/>
-                <w:szCs w:val="19"/>
-                <w:highlight w:val="white"/>
-              </w:rPr>
-              <w:t>,</w:t>
+              </w:rPr>
+              <w:t>"Rank"</w:t>
+            </w:r>
+            <w:r>
+              <w:rPr>
+                <w:rFonts w:ascii="Consolas" w:hAnsi="Consolas" w:cs="Consolas"/>
+                <w:color w:val="000000"/>
+                <w:sz w:val="19"/>
+                <w:szCs w:val="19"/>
+              </w:rPr>
+              <w:t>: 0,</w:t>
             </w:r>
           </w:p>
           <w:p>
@@ -4155,16 +4084,14 @@
                 <w:color w:val="000000"/>
                 <w:sz w:val="19"/>
                 <w:szCs w:val="19"/>
-                <w:highlight w:val="white"/>
-              </w:rPr>
-            </w:pPr>
-            <w:r>
-              <w:rPr>
-                <w:rFonts w:ascii="Consolas" w:hAnsi="Consolas" w:cs="Consolas"/>
-                <w:color w:val="000000"/>
-                <w:sz w:val="19"/>
-                <w:szCs w:val="19"/>
-                <w:highlight w:val="white"/>
+              </w:rPr>
+            </w:pPr>
+            <w:r>
+              <w:rPr>
+                <w:rFonts w:ascii="Consolas" w:hAnsi="Consolas" w:cs="Consolas"/>
+                <w:color w:val="000000"/>
+                <w:sz w:val="19"/>
+                <w:szCs w:val="19"/>
               </w:rPr>
               <w:t xml:space="preserve">        </w:t>
             </w:r>
@@ -4174,17 +4101,15 @@
                 <w:color w:val="2E75B6"/>
                 <w:sz w:val="19"/>
                 <w:szCs w:val="19"/>
-                <w:highlight w:val="white"/>
-              </w:rPr>
-              <w:t>"Photo"</w:t>
-            </w:r>
-            <w:r>
-              <w:rPr>
-                <w:rFonts w:ascii="Consolas" w:hAnsi="Consolas" w:cs="Consolas"/>
-                <w:color w:val="000000"/>
-                <w:sz w:val="19"/>
-                <w:szCs w:val="19"/>
-                <w:highlight w:val="white"/>
+              </w:rPr>
+              <w:t>"Address"</w:t>
+            </w:r>
+            <w:r>
+              <w:rPr>
+                <w:rFonts w:ascii="Consolas" w:hAnsi="Consolas" w:cs="Consolas"/>
+                <w:color w:val="000000"/>
+                <w:sz w:val="19"/>
+                <w:szCs w:val="19"/>
               </w:rPr>
               <w:t xml:space="preserve">: </w:t>
             </w:r>
@@ -4194,9 +4119,17 @@
                 <w:color w:val="A31515"/>
                 <w:sz w:val="19"/>
                 <w:szCs w:val="19"/>
-                <w:highlight w:val="white"/>
               </w:rPr>
               <w:t>""</w:t>
+            </w:r>
+            <w:r>
+              <w:rPr>
+                <w:rFonts w:ascii="Consolas" w:hAnsi="Consolas" w:cs="Consolas"/>
+                <w:color w:val="000000"/>
+                <w:sz w:val="19"/>
+                <w:szCs w:val="19"/>
+              </w:rPr>
+              <w:t>,</w:t>
             </w:r>
           </w:p>
           <w:p>
@@ -4209,18 +4142,43 @@
                 <w:color w:val="000000"/>
                 <w:sz w:val="19"/>
                 <w:szCs w:val="19"/>
-                <w:highlight w:val="white"/>
-              </w:rPr>
-            </w:pPr>
-            <w:r>
-              <w:rPr>
-                <w:rFonts w:ascii="Consolas" w:hAnsi="Consolas" w:cs="Consolas"/>
-                <w:color w:val="000000"/>
-                <w:sz w:val="19"/>
-                <w:szCs w:val="19"/>
-                <w:highlight w:val="white"/>
-              </w:rPr>
-              <w:t xml:space="preserve">      },</w:t>
+              </w:rPr>
+            </w:pPr>
+            <w:r>
+              <w:rPr>
+                <w:rFonts w:ascii="Consolas" w:hAnsi="Consolas" w:cs="Consolas"/>
+                <w:color w:val="000000"/>
+                <w:sz w:val="19"/>
+                <w:szCs w:val="19"/>
+              </w:rPr>
+              <w:t xml:space="preserve">        </w:t>
+            </w:r>
+            <w:r>
+              <w:rPr>
+                <w:rFonts w:ascii="Consolas" w:hAnsi="Consolas" w:cs="Consolas"/>
+                <w:color w:val="2E75B6"/>
+                <w:sz w:val="19"/>
+                <w:szCs w:val="19"/>
+              </w:rPr>
+              <w:t>"Photo"</w:t>
+            </w:r>
+            <w:r>
+              <w:rPr>
+                <w:rFonts w:ascii="Consolas" w:hAnsi="Consolas" w:cs="Consolas"/>
+                <w:color w:val="000000"/>
+                <w:sz w:val="19"/>
+                <w:szCs w:val="19"/>
+              </w:rPr>
+              <w:t xml:space="preserve">: </w:t>
+            </w:r>
+            <w:r>
+              <w:rPr>
+                <w:rFonts w:ascii="Consolas" w:hAnsi="Consolas" w:cs="Consolas"/>
+                <w:color w:val="A31515"/>
+                <w:sz w:val="19"/>
+                <w:szCs w:val="19"/>
+              </w:rPr>
+              <w:t>""</w:t>
             </w:r>
           </w:p>
           <w:p>
@@ -4233,38 +4191,16 @@
                 <w:color w:val="000000"/>
                 <w:sz w:val="19"/>
                 <w:szCs w:val="19"/>
-                <w:highlight w:val="white"/>
-              </w:rPr>
-            </w:pPr>
-            <w:r>
-              <w:rPr>
-                <w:rFonts w:ascii="Consolas" w:hAnsi="Consolas" w:cs="Consolas"/>
-                <w:color w:val="000000"/>
-                <w:sz w:val="19"/>
-                <w:szCs w:val="19"/>
-                <w:highlight w:val="white"/>
-              </w:rPr>
-              <w:t xml:space="preserve">      </w:t>
-            </w:r>
-            <w:r>
-              <w:rPr>
-                <w:rFonts w:ascii="Consolas" w:hAnsi="Consolas" w:cs="Consolas"/>
-                <w:color w:val="2E75B6"/>
-                <w:sz w:val="19"/>
-                <w:szCs w:val="19"/>
-                <w:highlight w:val="white"/>
-              </w:rPr>
-              <w:t>"Status"</w:t>
-            </w:r>
-            <w:r>
-              <w:rPr>
-                <w:rFonts w:ascii="Consolas" w:hAnsi="Consolas" w:cs="Consolas"/>
-                <w:color w:val="000000"/>
-                <w:sz w:val="19"/>
-                <w:szCs w:val="19"/>
-                <w:highlight w:val="white"/>
-              </w:rPr>
-              <w:t>: 0,</w:t>
+              </w:rPr>
+            </w:pPr>
+            <w:r>
+              <w:rPr>
+                <w:rFonts w:ascii="Consolas" w:hAnsi="Consolas" w:cs="Consolas"/>
+                <w:color w:val="000000"/>
+                <w:sz w:val="19"/>
+                <w:szCs w:val="19"/>
+              </w:rPr>
+              <w:t xml:space="preserve">      },</w:t>
             </w:r>
           </w:p>
           <w:p>
@@ -4277,16 +4213,14 @@
                 <w:color w:val="000000"/>
                 <w:sz w:val="19"/>
                 <w:szCs w:val="19"/>
-                <w:highlight w:val="white"/>
-              </w:rPr>
-            </w:pPr>
-            <w:r>
-              <w:rPr>
-                <w:rFonts w:ascii="Consolas" w:hAnsi="Consolas" w:cs="Consolas"/>
-                <w:color w:val="000000"/>
-                <w:sz w:val="19"/>
-                <w:szCs w:val="19"/>
-                <w:highlight w:val="white"/>
+              </w:rPr>
+            </w:pPr>
+            <w:r>
+              <w:rPr>
+                <w:rFonts w:ascii="Consolas" w:hAnsi="Consolas" w:cs="Consolas"/>
+                <w:color w:val="000000"/>
+                <w:sz w:val="19"/>
+                <w:szCs w:val="19"/>
               </w:rPr>
               <w:t xml:space="preserve">      </w:t>
             </w:r>
@@ -4296,19 +4230,17 @@
                 <w:color w:val="2E75B6"/>
                 <w:sz w:val="19"/>
                 <w:szCs w:val="19"/>
-                <w:highlight w:val="white"/>
-              </w:rPr>
-              <w:t>"Created"</w:t>
-            </w:r>
-            <w:r>
-              <w:rPr>
-                <w:rFonts w:ascii="Consolas" w:hAnsi="Consolas" w:cs="Consolas"/>
-                <w:color w:val="000000"/>
-                <w:sz w:val="19"/>
-                <w:szCs w:val="19"/>
-                <w:highlight w:val="white"/>
-              </w:rPr>
-              <w:t>: 0</w:t>
+              </w:rPr>
+              <w:t>"Status"</w:t>
+            </w:r>
+            <w:r>
+              <w:rPr>
+                <w:rFonts w:ascii="Consolas" w:hAnsi="Consolas" w:cs="Consolas"/>
+                <w:color w:val="000000"/>
+                <w:sz w:val="19"/>
+                <w:szCs w:val="19"/>
+              </w:rPr>
+              <w:t>: 0,</w:t>
             </w:r>
           </w:p>
           <w:p>
@@ -4321,18 +4253,34 @@
                 <w:color w:val="000000"/>
                 <w:sz w:val="19"/>
                 <w:szCs w:val="19"/>
-                <w:highlight w:val="white"/>
-              </w:rPr>
-            </w:pPr>
-            <w:r>
-              <w:rPr>
-                <w:rFonts w:ascii="Consolas" w:hAnsi="Consolas" w:cs="Consolas"/>
-                <w:color w:val="000000"/>
-                <w:sz w:val="19"/>
-                <w:szCs w:val="19"/>
-                <w:highlight w:val="white"/>
-              </w:rPr>
-              <w:t xml:space="preserve">    }</w:t>
+              </w:rPr>
+            </w:pPr>
+            <w:r>
+              <w:rPr>
+                <w:rFonts w:ascii="Consolas" w:hAnsi="Consolas" w:cs="Consolas"/>
+                <w:color w:val="000000"/>
+                <w:sz w:val="19"/>
+                <w:szCs w:val="19"/>
+              </w:rPr>
+              <w:t xml:space="preserve">      </w:t>
+            </w:r>
+            <w:r>
+              <w:rPr>
+                <w:rFonts w:ascii="Consolas" w:hAnsi="Consolas" w:cs="Consolas"/>
+                <w:color w:val="2E75B6"/>
+                <w:sz w:val="19"/>
+                <w:szCs w:val="19"/>
+              </w:rPr>
+              <w:t>"Created"</w:t>
+            </w:r>
+            <w:r>
+              <w:rPr>
+                <w:rFonts w:ascii="Consolas" w:hAnsi="Consolas" w:cs="Consolas"/>
+                <w:color w:val="000000"/>
+                <w:sz w:val="19"/>
+                <w:szCs w:val="19"/>
+              </w:rPr>
+              <w:t>: 0</w:t>
             </w:r>
           </w:p>
           <w:p>
@@ -4345,18 +4293,16 @@
                 <w:color w:val="000000"/>
                 <w:sz w:val="19"/>
                 <w:szCs w:val="19"/>
-                <w:highlight w:val="white"/>
-              </w:rPr>
-            </w:pPr>
-            <w:r>
-              <w:rPr>
-                <w:rFonts w:ascii="Consolas" w:hAnsi="Consolas" w:cs="Consolas"/>
-                <w:color w:val="000000"/>
-                <w:sz w:val="19"/>
-                <w:szCs w:val="19"/>
-                <w:highlight w:val="white"/>
-              </w:rPr>
-              <w:t xml:space="preserve">  ],</w:t>
+              </w:rPr>
+            </w:pPr>
+            <w:r>
+              <w:rPr>
+                <w:rFonts w:ascii="Consolas" w:hAnsi="Consolas" w:cs="Consolas"/>
+                <w:color w:val="000000"/>
+                <w:sz w:val="19"/>
+                <w:szCs w:val="19"/>
+              </w:rPr>
+              <w:t xml:space="preserve">    }</w:t>
             </w:r>
           </w:p>
           <w:p>
@@ -4369,38 +4315,16 @@
                 <w:color w:val="000000"/>
                 <w:sz w:val="19"/>
                 <w:szCs w:val="19"/>
-                <w:highlight w:val="white"/>
-              </w:rPr>
-            </w:pPr>
-            <w:r>
-              <w:rPr>
-                <w:rFonts w:ascii="Consolas" w:hAnsi="Consolas" w:cs="Consolas"/>
-                <w:color w:val="000000"/>
-                <w:sz w:val="19"/>
-                <w:szCs w:val="19"/>
-                <w:highlight w:val="white"/>
-              </w:rPr>
-              <w:t xml:space="preserve">  </w:t>
-            </w:r>
-            <w:r>
-              <w:rPr>
-                <w:rFonts w:ascii="Consolas" w:hAnsi="Consolas" w:cs="Consolas"/>
-                <w:color w:val="2E75B6"/>
-                <w:sz w:val="19"/>
-                <w:szCs w:val="19"/>
-                <w:highlight w:val="white"/>
-              </w:rPr>
-              <w:t>"Total"</w:t>
-            </w:r>
-            <w:r>
-              <w:rPr>
-                <w:rFonts w:ascii="Consolas" w:hAnsi="Consolas" w:cs="Consolas"/>
-                <w:color w:val="000000"/>
-                <w:sz w:val="19"/>
-                <w:szCs w:val="19"/>
-                <w:highlight w:val="white"/>
-              </w:rPr>
-              <w:t>: 0</w:t>
+              </w:rPr>
+            </w:pPr>
+            <w:r>
+              <w:rPr>
+                <w:rFonts w:ascii="Consolas" w:hAnsi="Consolas" w:cs="Consolas"/>
+                <w:color w:val="000000"/>
+                <w:sz w:val="19"/>
+                <w:szCs w:val="19"/>
+              </w:rPr>
+              <w:t xml:space="preserve">  ],</w:t>
             </w:r>
           </w:p>
           <w:p>
@@ -4413,18 +4337,34 @@
                 <w:color w:val="000000"/>
                 <w:sz w:val="19"/>
                 <w:szCs w:val="19"/>
-                <w:highlight w:val="white"/>
-              </w:rPr>
-            </w:pPr>
-            <w:r>
-              <w:rPr>
-                <w:rFonts w:ascii="Consolas" w:hAnsi="Consolas" w:cs="Consolas"/>
-                <w:color w:val="000000"/>
-                <w:sz w:val="19"/>
-                <w:szCs w:val="19"/>
-                <w:highlight w:val="white"/>
-              </w:rPr>
-              <w:t>}</w:t>
+              </w:rPr>
+            </w:pPr>
+            <w:r>
+              <w:rPr>
+                <w:rFonts w:ascii="Consolas" w:hAnsi="Consolas" w:cs="Consolas"/>
+                <w:color w:val="000000"/>
+                <w:sz w:val="19"/>
+                <w:szCs w:val="19"/>
+              </w:rPr>
+              <w:t xml:space="preserve">  </w:t>
+            </w:r>
+            <w:r>
+              <w:rPr>
+                <w:rFonts w:ascii="Consolas" w:hAnsi="Consolas" w:cs="Consolas"/>
+                <w:color w:val="2E75B6"/>
+                <w:sz w:val="19"/>
+                <w:szCs w:val="19"/>
+              </w:rPr>
+              <w:t>"Total"</w:t>
+            </w:r>
+            <w:r>
+              <w:rPr>
+                <w:rFonts w:ascii="Consolas" w:hAnsi="Consolas" w:cs="Consolas"/>
+                <w:color w:val="000000"/>
+                <w:sz w:val="19"/>
+                <w:szCs w:val="19"/>
+              </w:rPr>
+              <w:t>: 0</w:t>
             </w:r>
           </w:p>
           <w:p>
@@ -4433,12 +4373,36 @@
               <w:autoSpaceDN w:val="0"/>
               <w:adjustRightInd w:val="0"/>
               <w:rPr>
-                <w:rFonts w:ascii="Times New Roman" w:hAnsi="Times New Roman" w:cs="Times New Roman"/>
-                <w:color w:val="000000" w:themeColor="text1"/>
-                <w:sz w:val="20"/>
-                <w:szCs w:val="20"/>
-              </w:rPr>
-            </w:pPr>
+                <w:rFonts w:ascii="Consolas" w:hAnsi="Consolas" w:cs="Consolas"/>
+                <w:color w:val="000000"/>
+                <w:sz w:val="19"/>
+                <w:szCs w:val="19"/>
+              </w:rPr>
+            </w:pPr>
+            <w:r>
+              <w:rPr>
+                <w:rFonts w:ascii="Consolas" w:hAnsi="Consolas" w:cs="Consolas"/>
+                <w:color w:val="000000"/>
+                <w:sz w:val="19"/>
+                <w:szCs w:val="19"/>
+              </w:rPr>
+              <w:t>}</w:t>
+            </w:r>
+          </w:p>
+          <w:p>
+            <w:pPr>
+              <w:autoSpaceDE w:val="0"/>
+              <w:autoSpaceDN w:val="0"/>
+              <w:adjustRightInd w:val="0"/>
+              <w:rPr>
+                <w:rFonts w:ascii="Times New Roman" w:hAnsi="Times New Roman" w:cs="Times New Roman"/>
+                <w:color w:val="000000" w:themeColor="text1"/>
+                <w:sz w:val="20"/>
+                <w:szCs w:val="20"/>
+              </w:rPr>
+            </w:pPr>
+            <w:bookmarkStart w:id="0" w:name="_GoBack"/>
+            <w:bookmarkEnd w:id="0"/>
           </w:p>
         </w:tc>
       </w:tr>
@@ -9574,8 +9538,6 @@
                 <w:szCs w:val="20"/>
               </w:rPr>
             </w:pPr>
-            <w:bookmarkStart w:id="0" w:name="_GoBack"/>
-            <w:bookmarkEnd w:id="0"/>
           </w:p>
         </w:tc>
       </w:tr>
@@ -15287,7 +15249,7 @@
 </file>
 
 <file path=customXml/itemProps1.xml><?xml version="1.0" encoding="utf-8"?>
-<ds:datastoreItem xmlns:ds="http://schemas.openxmlformats.org/officeDocument/2006/customXml" ds:itemID="{4C3898AD-6AFD-4BD5-BCD4-5B681008AE56}">
+<ds:datastoreItem xmlns:ds="http://schemas.openxmlformats.org/officeDocument/2006/customXml" ds:itemID="{C58217E7-9B2D-412A-B01A-E700F69EE8C0}">
   <ds:schemaRefs>
     <ds:schemaRef ds:uri="http://schemas.openxmlformats.org/officeDocument/2006/bibliography"/>
   </ds:schemaRefs>

</xml_diff>